<commit_message>
Dependencies Odoo 12 Community Edition
Actualiza dependencias para instalación en Odoo CE 12
</commit_message>
<xml_diff>
--- a/Documentación/Localización Chilena/Configuración Factura Electrónica.docx
+++ b/Documentación/Localización Chilena/Configuración Factura Electrónica.docx
@@ -174,8 +174,99 @@
         <w:tab/>
       </w:r>
     </w:p>
+    <w:p>
+      <w:r>
+        <w:t xml:space="preserve">Verificar </w:t>
+      </w:r>
+      <w:proofErr w:type="spellStart"/>
+      <w:r>
+        <w:t>librererías</w:t>
+      </w:r>
+      <w:proofErr w:type="spellEnd"/>
+    </w:p>
     <w:p/>
     <w:p/>
+    <w:p>
+      <w:pPr>
+        <w:rPr>
+          <w:lang w:val="en-US"/>
+        </w:rPr>
+      </w:pPr>
+      <w:proofErr w:type="spellStart"/>
+      <w:proofErr w:type="gramStart"/>
+      <w:r>
+        <w:rPr>
+          <w:lang w:val="en-US"/>
+        </w:rPr>
+        <w:t>cd</w:t>
+      </w:r>
+      <w:proofErr w:type="spellEnd"/>
+      <w:proofErr w:type="gramEnd"/>
+      <w:r>
+        <w:rPr>
+          <w:lang w:val="en-US"/>
+        </w:rPr>
+        <w:t xml:space="preserve"> /bin/lib</w:t>
+      </w:r>
+    </w:p>
+    <w:p>
+      <w:pPr>
+        <w:rPr>
+          <w:lang w:val="en-US"/>
+        </w:rPr>
+      </w:pPr>
+      <w:proofErr w:type="spellStart"/>
+      <w:proofErr w:type="gramStart"/>
+      <w:r>
+        <w:rPr>
+          <w:lang w:val="en-US"/>
+        </w:rPr>
+        <w:t>sudo</w:t>
+      </w:r>
+      <w:proofErr w:type="spellEnd"/>
+      <w:proofErr w:type="gramEnd"/>
+      <w:r>
+        <w:rPr>
+          <w:lang w:val="en-US"/>
+        </w:rPr>
+        <w:t xml:space="preserve"> apt-get install </w:t>
+      </w:r>
+      <w:proofErr w:type="spellStart"/>
+      <w:r>
+        <w:rPr>
+          <w:lang w:val="en-US"/>
+        </w:rPr>
+        <w:t>ttf</w:t>
+      </w:r>
+      <w:proofErr w:type="spellEnd"/>
+      <w:r>
+        <w:rPr>
+          <w:lang w:val="en-US"/>
+        </w:rPr>
+        <w:t>-</w:t>
+      </w:r>
+      <w:proofErr w:type="spellStart"/>
+      <w:r>
+        <w:rPr>
+          <w:lang w:val="en-US"/>
+        </w:rPr>
+        <w:t>mscorefonts</w:t>
+      </w:r>
+      <w:proofErr w:type="spellEnd"/>
+      <w:r>
+        <w:rPr>
+          <w:lang w:val="en-US"/>
+        </w:rPr>
+        <w:t>-installer</w:t>
+      </w:r>
+    </w:p>
+    <w:p>
+      <w:pPr>
+        <w:rPr>
+          <w:lang w:val="en-US"/>
+        </w:rPr>
+      </w:pPr>
+    </w:p>
     <w:sectPr>
       <w:pgSz w:w="12240" w:h="15840"/>
       <w:pgMar w:top="1417" w:right="1701" w:bottom="1417" w:left="1701" w:header="708" w:footer="708" w:gutter="0"/>

</xml_diff>